<commit_message>
Complete hirespace job descriptiongit st
</commit_message>
<xml_diff>
--- a/docs/Perry_Harlock_CV.docx
+++ b/docs/Perry_Harlock_CV.docx
@@ -894,15 +894,22 @@
         </w:rPr>
         <w:t>Making the site responsive and friendlier to smaller devices is one of my main</w:t>
       </w:r>
+      <w:r>
+        <w:rPr>
+          <w:rFonts w:ascii="Arial" w:hAnsi="Arial" w:cs="Arial"/>
+          <w:color w:val="404040" w:themeColor="text1" w:themeTint="BF"/>
+        </w:rPr>
+        <w:t xml:space="preserve"> aims as well as improving performance</w:t>
+      </w:r>
+      <w:r>
+        <w:rPr>
+          <w:rFonts w:ascii="Arial" w:hAnsi="Arial" w:cs="Arial"/>
+          <w:color w:val="404040" w:themeColor="text1" w:themeTint="BF"/>
+        </w:rPr>
+        <w:t>.</w:t>
+      </w:r>
       <w:bookmarkStart w:id="0" w:name="_GoBack"/>
       <w:bookmarkEnd w:id="0"/>
-      <w:r>
-        <w:rPr>
-          <w:rFonts w:ascii="Arial" w:hAnsi="Arial" w:cs="Arial"/>
-          <w:color w:val="404040" w:themeColor="text1" w:themeTint="BF"/>
-        </w:rPr>
-        <w:t>.</w:t>
-      </w:r>
     </w:p>
     <w:p>
       <w:pPr>
@@ -1196,7 +1203,6 @@
           <w:b/>
           <w:color w:val="262626" w:themeColor="text1" w:themeTint="D9"/>
         </w:rPr>
-        <w:lastRenderedPageBreak/>
         <w:t xml:space="preserve">November 2011 – </w:t>
       </w:r>
       <w:r>
@@ -1237,23 +1243,7 @@
             <w:rFonts w:ascii="Arial" w:hAnsi="Arial" w:cs="Arial"/>
             <w:color w:val="548DD4" w:themeColor="text2" w:themeTint="99"/>
           </w:rPr>
-          <w:t>www.bravenewta</w:t>
-        </w:r>
-        <w:r>
-          <w:rPr>
-            <w:rStyle w:val="Hyperlink"/>
-            <w:rFonts w:ascii="Arial" w:hAnsi="Arial" w:cs="Arial"/>
-            <w:color w:val="548DD4" w:themeColor="text2" w:themeTint="99"/>
-          </w:rPr>
-          <w:t>l</w:t>
-        </w:r>
-        <w:r>
-          <w:rPr>
-            <w:rStyle w:val="Hyperlink"/>
-            <w:rFonts w:ascii="Arial" w:hAnsi="Arial" w:cs="Arial"/>
-            <w:color w:val="548DD4" w:themeColor="text2" w:themeTint="99"/>
-          </w:rPr>
-          <w:t>ent.com</w:t>
+          <w:t>www.bravenewtalent.com</w:t>
         </w:r>
       </w:hyperlink>
       <w:proofErr w:type="gramStart"/>
@@ -2138,6 +2128,7 @@
           <w:rFonts w:ascii="Arial" w:hAnsi="Arial" w:cs="Arial"/>
           <w:color w:val="404040" w:themeColor="text1" w:themeTint="BF"/>
         </w:rPr>
+        <w:lastRenderedPageBreak/>
         <w:t>I</w:t>
       </w:r>
       <w:r>
@@ -2219,7 +2210,6 @@
           <w:b/>
           <w:color w:val="262626" w:themeColor="text1" w:themeTint="D9"/>
         </w:rPr>
-        <w:lastRenderedPageBreak/>
         <w:t>August 1988 – September 2007</w:t>
       </w:r>
       <w:r>

</xml_diff>

<commit_message>
Updated CV in doc and pdf
</commit_message>
<xml_diff>
--- a/docs/Perry_Harlock_CV.docx
+++ b/docs/Perry_Harlock_CV.docx
@@ -54,7 +54,7 @@
           <w:sz w:val="30"/>
           <w:szCs w:val="30"/>
         </w:rPr>
-        <w:t>Front End Web Developer</w:t>
+        <w:t>UI Developer / Designer</w:t>
       </w:r>
       <w:r>
         <w:rPr>
@@ -125,7 +125,6 @@
         <w:t xml:space="preserve">onnect  | </w:t>
       </w:r>
       <w:hyperlink r:id="rId6" w:history="1">
-        <w:proofErr w:type="spellStart"/>
         <w:r>
           <w:rPr>
             <w:rStyle w:val="Hyperlink"/>
@@ -135,7 +134,6 @@
           </w:rPr>
           <w:t>linkedIn</w:t>
         </w:r>
-        <w:proofErr w:type="spellEnd"/>
       </w:hyperlink>
       <w:r>
         <w:rPr>
@@ -163,7 +161,6 @@
         <w:t xml:space="preserve">, </w:t>
       </w:r>
       <w:hyperlink r:id="rId8" w:history="1">
-        <w:proofErr w:type="spellStart"/>
         <w:r>
           <w:rPr>
             <w:rStyle w:val="Hyperlink"/>
@@ -173,7 +170,6 @@
           </w:rPr>
           <w:t>GitHub</w:t>
         </w:r>
-        <w:proofErr w:type="spellEnd"/>
       </w:hyperlink>
       <w:r>
         <w:rPr>
@@ -260,42 +256,91 @@
         </w:rPr>
         <w:t xml:space="preserve">I’m a self-motivated and experienced </w:t>
       </w:r>
-      <w:proofErr w:type="gramStart"/>
-      <w:r>
-        <w:rPr>
-          <w:rFonts w:ascii="Arial" w:hAnsi="Arial" w:cs="Arial"/>
-        </w:rPr>
-        <w:t>front end</w:t>
-      </w:r>
-      <w:proofErr w:type="gramEnd"/>
-      <w:r>
-        <w:rPr>
-          <w:rFonts w:ascii="Arial" w:hAnsi="Arial" w:cs="Arial"/>
-        </w:rPr>
-        <w:t xml:space="preserve"> developer </w:t>
-      </w:r>
-      <w:r>
-        <w:rPr>
-          <w:rFonts w:ascii="Arial" w:hAnsi="Arial" w:cs="Arial"/>
-        </w:rPr>
-        <w:t xml:space="preserve">currently working at On Track Retail Ltd and am responsible for the styling and </w:t>
-      </w:r>
-      <w:proofErr w:type="spellStart"/>
-      <w:r>
-        <w:rPr>
-          <w:rFonts w:ascii="Arial" w:hAnsi="Arial" w:cs="Arial"/>
-        </w:rPr>
-        <w:t>markup</w:t>
-      </w:r>
-      <w:proofErr w:type="spellEnd"/>
-      <w:r>
-        <w:rPr>
-          <w:rFonts w:ascii="Arial" w:hAnsi="Arial" w:cs="Arial"/>
-        </w:rPr>
-        <w:t xml:space="preserve"> of a new Train Ticket Purchasing system using the React framework for </w:t>
+      <w:r>
+        <w:rPr>
+          <w:rFonts w:ascii="Arial" w:hAnsi="Arial" w:cs="Arial"/>
+        </w:rPr>
+        <w:t>UI Developer / Designer</w:t>
+      </w:r>
+      <w:r>
+        <w:rPr>
+          <w:rFonts w:ascii="Arial" w:hAnsi="Arial" w:cs="Arial"/>
+        </w:rPr>
+        <w:t xml:space="preserve"> </w:t>
+      </w:r>
+      <w:r>
+        <w:rPr>
+          <w:rFonts w:ascii="Arial" w:hAnsi="Arial" w:cs="Arial"/>
+        </w:rPr>
+        <w:t xml:space="preserve">from Kent. I spend my days on UI design for web and apps as well as front end web builds. </w:t>
+      </w:r>
+      <w:r>
+        <w:rPr>
+          <w:rFonts w:ascii="Arial" w:hAnsi="Arial" w:cs="Arial"/>
+        </w:rPr>
+        <w:t xml:space="preserve">Recent fun includes the building and involvement with the design of our new company website </w:t>
       </w:r>
       <w:hyperlink r:id="rId10" w:history="1">
-        <w:proofErr w:type="spellStart"/>
+        <w:r>
+          <w:rPr>
+            <w:rStyle w:val="Hyperlink"/>
+            <w:rFonts w:ascii="Arial" w:hAnsi="Arial" w:cs="Arial"/>
+          </w:rPr>
+          <w:t>www.assertis.co.uk</w:t>
+        </w:r>
+      </w:hyperlink>
+      <w:r>
+        <w:rPr>
+          <w:rFonts w:ascii="Arial" w:hAnsi="Arial" w:cs="Arial"/>
+        </w:rPr>
+        <w:t xml:space="preserve">. </w:t>
+      </w:r>
+      <w:r>
+        <w:rPr>
+          <w:rFonts w:ascii="Arial" w:hAnsi="Arial" w:cs="Arial"/>
+        </w:rPr>
+        <w:t xml:space="preserve">I was also responsible for the production design of the new </w:t>
+      </w:r>
+      <w:hyperlink r:id="rId11" w:history="1">
+        <w:r>
+          <w:rPr>
+            <w:rStyle w:val="Hyperlink"/>
+            <w:rFonts w:ascii="Arial" w:hAnsi="Arial" w:cs="Arial"/>
+          </w:rPr>
+          <w:t>Gatwick Express App</w:t>
+        </w:r>
+      </w:hyperlink>
+      <w:r>
+        <w:rPr>
+          <w:rFonts w:ascii="Arial" w:hAnsi="Arial" w:cs="Arial"/>
+        </w:rPr>
+        <w:t>.</w:t>
+      </w:r>
+      <w:r>
+        <w:rPr>
+          <w:rFonts w:ascii="Arial" w:hAnsi="Arial" w:cs="Arial"/>
+        </w:rPr>
+        <w:br/>
+      </w:r>
+      <w:r>
+        <w:rPr>
+          <w:rFonts w:ascii="Arial" w:hAnsi="Arial" w:cs="Arial"/>
+        </w:rPr>
+        <w:br/>
+      </w:r>
+      <w:r>
+        <w:rPr>
+          <w:rFonts w:ascii="Arial" w:hAnsi="Arial" w:cs="Arial"/>
+        </w:rPr>
+        <w:t xml:space="preserve">I am part of the team that made the new Train Ticket Purchasing system </w:t>
+      </w:r>
+      <w:r>
+        <w:rPr>
+          <w:rFonts w:ascii="Arial" w:hAnsi="Arial" w:cs="Arial"/>
+        </w:rPr>
+        <w:t xml:space="preserve">for </w:t>
+      </w:r>
+      <w:hyperlink r:id="rId12" w:history="1">
         <w:r>
           <w:rPr>
             <w:rStyle w:val="Hyperlink"/>
@@ -303,7 +348,6 @@
           </w:rPr>
           <w:t>ThamesLink</w:t>
         </w:r>
-        <w:proofErr w:type="spellEnd"/>
       </w:hyperlink>
       <w:r>
         <w:rPr>
@@ -311,7 +355,7 @@
         </w:rPr>
         <w:t xml:space="preserve">, </w:t>
       </w:r>
-      <w:hyperlink r:id="rId11" w:history="1">
+      <w:hyperlink r:id="rId13" w:history="1">
         <w:r>
           <w:rPr>
             <w:rStyle w:val="Hyperlink"/>
@@ -326,495 +370,14 @@
         </w:rPr>
         <w:t xml:space="preserve">, </w:t>
       </w:r>
-      <w:proofErr w:type="spellStart"/>
-      <w:r>
-        <w:rPr>
-          <w:rFonts w:ascii="Arial" w:hAnsi="Arial" w:cs="Arial"/>
-        </w:rPr>
-        <w:t>Southeastern</w:t>
-      </w:r>
-      <w:proofErr w:type="spellEnd"/>
-      <w:r>
-        <w:rPr>
-          <w:rFonts w:ascii="Arial" w:hAnsi="Arial" w:cs="Arial"/>
-        </w:rPr>
-        <w:t>, Gatwick Express and other major train operators</w:t>
-      </w:r>
-      <w:r>
-        <w:rPr>
-          <w:rFonts w:ascii="Arial" w:hAnsi="Arial" w:cs="Arial"/>
-          <w:color w:val="404040" w:themeColor="text1" w:themeTint="BF"/>
-        </w:rPr>
-        <w:t>.</w:t>
-      </w:r>
-      <w:r>
-        <w:rPr>
-          <w:rFonts w:ascii="Arial" w:hAnsi="Arial" w:cs="Arial"/>
-          <w:color w:val="404040" w:themeColor="text1" w:themeTint="BF"/>
-        </w:rPr>
-        <w:t xml:space="preserve"> </w:t>
-      </w:r>
-    </w:p>
-    <w:p>
-      <w:pPr>
-        <w:rPr>
-          <w:rFonts w:ascii="Arial" w:hAnsi="Arial" w:cs="Arial"/>
-          <w:color w:val="404040" w:themeColor="text1" w:themeTint="BF"/>
-        </w:rPr>
-      </w:pPr>
-      <w:r>
-        <w:rPr>
-          <w:rFonts w:ascii="Arial" w:hAnsi="Arial" w:cs="Arial"/>
-        </w:rPr>
-        <w:t xml:space="preserve">I have several years of experience in </w:t>
-      </w:r>
-      <w:proofErr w:type="gramStart"/>
-      <w:r>
-        <w:rPr>
-          <w:rFonts w:ascii="Arial" w:hAnsi="Arial" w:cs="Arial"/>
-        </w:rPr>
-        <w:t>HTML(</w:t>
-      </w:r>
-      <w:proofErr w:type="gramEnd"/>
-      <w:r>
-        <w:rPr>
-          <w:rFonts w:ascii="Arial" w:hAnsi="Arial" w:cs="Arial"/>
-        </w:rPr>
-        <w:t xml:space="preserve">5), CSS(3), LESS, Sass, XSLT, XML, </w:t>
-      </w:r>
-      <w:proofErr w:type="spellStart"/>
-      <w:r>
-        <w:rPr>
-          <w:rFonts w:ascii="Arial" w:hAnsi="Arial" w:cs="Arial"/>
-        </w:rPr>
-        <w:t>jQuery</w:t>
-      </w:r>
-      <w:proofErr w:type="spellEnd"/>
-      <w:r>
-        <w:rPr>
-          <w:rFonts w:ascii="Arial" w:hAnsi="Arial" w:cs="Arial"/>
-        </w:rPr>
-        <w:t xml:space="preserve">, </w:t>
-      </w:r>
-      <w:proofErr w:type="spellStart"/>
-      <w:r>
-        <w:rPr>
-          <w:rFonts w:ascii="Arial" w:hAnsi="Arial" w:cs="Arial"/>
-        </w:rPr>
-        <w:t>Javascript</w:t>
-      </w:r>
-      <w:proofErr w:type="spellEnd"/>
-      <w:r>
-        <w:rPr>
-          <w:rFonts w:ascii="Arial" w:hAnsi="Arial" w:cs="Arial"/>
-        </w:rPr>
-        <w:t>,</w:t>
-      </w:r>
-      <w:r>
-        <w:rPr>
-          <w:rFonts w:ascii="Arial" w:hAnsi="Arial" w:cs="Arial"/>
-          <w:color w:val="0D0D0D" w:themeColor="text1" w:themeTint="F2"/>
-        </w:rPr>
-        <w:t xml:space="preserve"> Photoshop, </w:t>
-      </w:r>
-      <w:proofErr w:type="spellStart"/>
-      <w:r>
-        <w:rPr>
-          <w:rFonts w:ascii="Arial" w:hAnsi="Arial" w:cs="Arial"/>
-          <w:color w:val="0D0D0D" w:themeColor="text1" w:themeTint="F2"/>
-        </w:rPr>
-        <w:t>GitHub</w:t>
-      </w:r>
-      <w:proofErr w:type="spellEnd"/>
-      <w:r>
-        <w:rPr>
-          <w:rFonts w:ascii="Arial" w:hAnsi="Arial" w:cs="Arial"/>
-          <w:color w:val="0D0D0D" w:themeColor="text1" w:themeTint="F2"/>
-        </w:rPr>
-        <w:t xml:space="preserve"> and</w:t>
-      </w:r>
-      <w:r>
-        <w:rPr>
-          <w:rFonts w:ascii="Arial" w:hAnsi="Arial" w:cs="Arial"/>
-          <w:color w:val="0D0D0D" w:themeColor="text1" w:themeTint="F2"/>
-        </w:rPr>
-        <w:t xml:space="preserve"> </w:t>
-      </w:r>
-      <w:r>
-        <w:rPr>
-          <w:rFonts w:ascii="Arial" w:hAnsi="Arial" w:cs="Arial"/>
-          <w:color w:val="0D0D0D" w:themeColor="text1" w:themeTint="F2"/>
-        </w:rPr>
-        <w:t>Agile</w:t>
-      </w:r>
-      <w:r>
-        <w:rPr>
-          <w:rFonts w:ascii="Arial" w:hAnsi="Arial" w:cs="Arial"/>
-          <w:color w:val="404040" w:themeColor="text1" w:themeTint="BF"/>
-        </w:rPr>
-        <w:t xml:space="preserve">. </w:t>
-      </w:r>
-      <w:r>
-        <w:rPr>
-          <w:rFonts w:ascii="Arial" w:hAnsi="Arial" w:cs="Arial"/>
-        </w:rPr>
-        <w:t>I'm renowned for fast HTML and CSS coding, accuracy and attention to detail as well as awesome interpersonal skills and a relaxed temperament.</w:t>
-      </w:r>
-    </w:p>
-    <w:p>
-      <w:pPr>
-        <w:rPr>
-          <w:rFonts w:ascii="Arial" w:hAnsi="Arial" w:cs="Arial"/>
-          <w:color w:val="404040" w:themeColor="text1" w:themeTint="BF"/>
-        </w:rPr>
-      </w:pPr>
-    </w:p>
-    <w:p>
-      <w:pPr>
-        <w:spacing w:after="120"/>
-        <w:rPr>
-          <w:rFonts w:ascii="Arial" w:hAnsi="Arial" w:cs="Arial"/>
-          <w:b/>
-          <w:color w:val="262626" w:themeColor="text1" w:themeTint="D9"/>
-          <w:sz w:val="28"/>
-          <w:szCs w:val="28"/>
-        </w:rPr>
-      </w:pPr>
-      <w:r>
-        <w:rPr>
-          <w:rFonts w:ascii="Arial" w:hAnsi="Arial" w:cs="Arial"/>
-          <w:b/>
-          <w:color w:val="262626" w:themeColor="text1" w:themeTint="D9"/>
-          <w:sz w:val="28"/>
-          <w:szCs w:val="28"/>
-        </w:rPr>
-        <w:t>Skills Summary</w:t>
-      </w:r>
-    </w:p>
-    <w:p>
-      <w:pPr>
-        <w:rPr>
-          <w:rFonts w:ascii="Arial" w:hAnsi="Arial" w:cs="Arial"/>
-          <w:color w:val="0D0D0D" w:themeColor="text1" w:themeTint="F2"/>
-        </w:rPr>
-      </w:pPr>
-      <w:proofErr w:type="gramStart"/>
-      <w:r>
-        <w:rPr>
-          <w:rFonts w:ascii="Arial" w:hAnsi="Arial" w:cs="Arial"/>
-          <w:color w:val="0D0D0D" w:themeColor="text1" w:themeTint="F2"/>
-        </w:rPr>
-        <w:t>HTML(</w:t>
-      </w:r>
-      <w:proofErr w:type="gramEnd"/>
-      <w:r>
-        <w:rPr>
-          <w:rFonts w:ascii="Arial" w:hAnsi="Arial" w:cs="Arial"/>
-          <w:color w:val="0D0D0D" w:themeColor="text1" w:themeTint="F2"/>
-        </w:rPr>
-        <w:t>5), XHTML, CSS(3),  L</w:t>
-      </w:r>
-      <w:r>
-        <w:rPr>
-          <w:rFonts w:ascii="Arial" w:hAnsi="Arial" w:cs="Arial"/>
-          <w:color w:val="0D0D0D" w:themeColor="text1" w:themeTint="F2"/>
-        </w:rPr>
-        <w:t>ESS</w:t>
-      </w:r>
-      <w:r>
-        <w:rPr>
-          <w:rFonts w:ascii="Arial" w:hAnsi="Arial" w:cs="Arial"/>
-          <w:color w:val="0D0D0D" w:themeColor="text1" w:themeTint="F2"/>
-        </w:rPr>
-        <w:t xml:space="preserve">, </w:t>
-      </w:r>
-      <w:r>
-        <w:rPr>
-          <w:rFonts w:ascii="Arial" w:hAnsi="Arial" w:cs="Arial"/>
-          <w:color w:val="0D0D0D" w:themeColor="text1" w:themeTint="F2"/>
-        </w:rPr>
-        <w:t>Sass</w:t>
-      </w:r>
-      <w:r>
-        <w:rPr>
-          <w:rFonts w:ascii="Arial" w:hAnsi="Arial" w:cs="Arial"/>
-          <w:color w:val="0D0D0D" w:themeColor="text1" w:themeTint="F2"/>
-        </w:rPr>
-        <w:t xml:space="preserve">, W3C Standards and Accessibility Aware, Responsive </w:t>
-      </w:r>
-      <w:r>
-        <w:rPr>
-          <w:rFonts w:ascii="Arial" w:hAnsi="Arial" w:cs="Arial"/>
-          <w:color w:val="0D0D0D" w:themeColor="text1" w:themeTint="F2"/>
-        </w:rPr>
-        <w:t>Web Design</w:t>
-      </w:r>
-      <w:r>
-        <w:rPr>
-          <w:rFonts w:ascii="Arial" w:hAnsi="Arial" w:cs="Arial"/>
-          <w:color w:val="0D0D0D" w:themeColor="text1" w:themeTint="F2"/>
-        </w:rPr>
-        <w:t>, Cross browser compatibility, Progressive enhancement,</w:t>
-      </w:r>
-      <w:r>
-        <w:rPr>
-          <w:rFonts w:ascii="Arial" w:hAnsi="Arial" w:cs="Arial"/>
-          <w:color w:val="0D0D0D" w:themeColor="text1" w:themeTint="F2"/>
-        </w:rPr>
-        <w:t xml:space="preserve"> Photoshop, Web Design, </w:t>
-      </w:r>
-      <w:proofErr w:type="spellStart"/>
-      <w:r>
-        <w:rPr>
-          <w:rFonts w:ascii="Arial" w:hAnsi="Arial" w:cs="Arial"/>
-          <w:color w:val="0D0D0D" w:themeColor="text1" w:themeTint="F2"/>
-        </w:rPr>
-        <w:t>GitHub</w:t>
-      </w:r>
-      <w:proofErr w:type="spellEnd"/>
-      <w:r>
-        <w:rPr>
-          <w:rFonts w:ascii="Arial" w:hAnsi="Arial" w:cs="Arial"/>
-          <w:color w:val="0D0D0D" w:themeColor="text1" w:themeTint="F2"/>
-        </w:rPr>
-        <w:t xml:space="preserve">, </w:t>
-      </w:r>
-      <w:proofErr w:type="spellStart"/>
-      <w:r>
-        <w:rPr>
-          <w:rFonts w:ascii="Arial" w:hAnsi="Arial" w:cs="Arial"/>
-          <w:color w:val="0D0D0D" w:themeColor="text1" w:themeTint="F2"/>
-        </w:rPr>
-        <w:t>Javascript</w:t>
-      </w:r>
-      <w:proofErr w:type="spellEnd"/>
-      <w:r>
-        <w:rPr>
-          <w:rFonts w:ascii="Arial" w:hAnsi="Arial" w:cs="Arial"/>
-          <w:color w:val="0D0D0D" w:themeColor="text1" w:themeTint="F2"/>
-        </w:rPr>
-        <w:t xml:space="preserve"> / </w:t>
-      </w:r>
-      <w:proofErr w:type="spellStart"/>
-      <w:r>
-        <w:rPr>
-          <w:rFonts w:ascii="Arial" w:hAnsi="Arial" w:cs="Arial"/>
-          <w:color w:val="0D0D0D" w:themeColor="text1" w:themeTint="F2"/>
-        </w:rPr>
-        <w:t>jQuery</w:t>
-      </w:r>
-      <w:proofErr w:type="spellEnd"/>
-    </w:p>
-    <w:p>
-      <w:pPr>
-        <w:rPr>
-          <w:rFonts w:ascii="Arial" w:hAnsi="Arial" w:cs="Arial"/>
-          <w:color w:val="404040" w:themeColor="text1" w:themeTint="BF"/>
-        </w:rPr>
-      </w:pPr>
-    </w:p>
-    <w:p>
-      <w:pPr>
-        <w:spacing w:after="120"/>
-        <w:rPr>
-          <w:rFonts w:ascii="Arial" w:hAnsi="Arial" w:cs="Arial"/>
-          <w:b/>
-          <w:color w:val="262626" w:themeColor="text1" w:themeTint="D9"/>
-          <w:sz w:val="28"/>
-          <w:szCs w:val="28"/>
-        </w:rPr>
-      </w:pPr>
-      <w:r>
-        <w:rPr>
-          <w:rFonts w:ascii="Arial" w:hAnsi="Arial" w:cs="Arial"/>
-          <w:b/>
-          <w:color w:val="262626" w:themeColor="text1" w:themeTint="D9"/>
-          <w:sz w:val="28"/>
-          <w:szCs w:val="28"/>
-        </w:rPr>
-        <w:t>Career History</w:t>
-      </w:r>
-    </w:p>
-    <w:p>
-      <w:pPr>
-        <w:rPr>
-          <w:rFonts w:ascii="Arial" w:hAnsi="Arial" w:cs="Arial"/>
-          <w:color w:val="404040" w:themeColor="text1" w:themeTint="BF"/>
-        </w:rPr>
-      </w:pPr>
-      <w:r>
-        <w:rPr>
-          <w:rFonts w:ascii="Arial" w:hAnsi="Arial" w:cs="Arial"/>
-          <w:b/>
-          <w:color w:val="262626" w:themeColor="text1" w:themeTint="D9"/>
-        </w:rPr>
-        <w:t>May 201</w:t>
-      </w:r>
-      <w:r>
-        <w:rPr>
-          <w:rFonts w:ascii="Arial" w:hAnsi="Arial" w:cs="Arial"/>
-          <w:b/>
-          <w:color w:val="262626" w:themeColor="text1" w:themeTint="D9"/>
-        </w:rPr>
-        <w:t>5</w:t>
-      </w:r>
-      <w:r>
-        <w:rPr>
-          <w:rFonts w:ascii="Arial" w:hAnsi="Arial" w:cs="Arial"/>
-          <w:b/>
-          <w:color w:val="262626" w:themeColor="text1" w:themeTint="D9"/>
-        </w:rPr>
-        <w:t xml:space="preserve"> </w:t>
-      </w:r>
-      <w:r>
-        <w:rPr>
-          <w:rFonts w:ascii="Arial" w:hAnsi="Arial" w:cs="Arial"/>
-          <w:b/>
-          <w:color w:val="262626" w:themeColor="text1" w:themeTint="D9"/>
-        </w:rPr>
-        <w:t xml:space="preserve">– </w:t>
-      </w:r>
-      <w:r>
-        <w:rPr>
-          <w:rFonts w:ascii="Arial" w:hAnsi="Arial" w:cs="Arial"/>
-          <w:b/>
-          <w:color w:val="262626" w:themeColor="text1" w:themeTint="D9"/>
-        </w:rPr>
-        <w:t>Present</w:t>
-      </w:r>
-      <w:r>
-        <w:rPr>
-          <w:rFonts w:ascii="Arial" w:hAnsi="Arial" w:cs="Arial"/>
-          <w:color w:val="0D0D0D" w:themeColor="text1" w:themeTint="F2"/>
-        </w:rPr>
-        <w:br/>
-      </w:r>
-      <w:r>
-        <w:rPr>
-          <w:rFonts w:ascii="Arial" w:hAnsi="Arial" w:cs="Arial"/>
-          <w:color w:val="262626" w:themeColor="text1" w:themeTint="D9"/>
-        </w:rPr>
-        <w:t>On Track Retail Ltd</w:t>
-      </w:r>
-      <w:r>
-        <w:rPr>
-          <w:rFonts w:ascii="Arial" w:hAnsi="Arial" w:cs="Arial"/>
-          <w:color w:val="262626" w:themeColor="text1" w:themeTint="D9"/>
-        </w:rPr>
-        <w:br/>
-      </w:r>
-      <w:r>
-        <w:rPr>
-          <w:rFonts w:ascii="Arial" w:hAnsi="Arial" w:cs="Arial"/>
-          <w:color w:val="404040" w:themeColor="text1" w:themeTint="BF"/>
-          <w:sz w:val="20"/>
-          <w:szCs w:val="20"/>
-        </w:rPr>
-        <w:t>Front End Web Developer</w:t>
-      </w:r>
-    </w:p>
-    <w:p>
-      <w:pPr>
-        <w:rPr>
-          <w:rFonts w:ascii="Arial" w:hAnsi="Arial" w:cs="Arial"/>
-        </w:rPr>
-      </w:pPr>
-      <w:proofErr w:type="gramStart"/>
-      <w:r>
-        <w:rPr>
-          <w:rFonts w:ascii="Arial" w:hAnsi="Arial" w:cs="Arial"/>
-        </w:rPr>
-        <w:t>HTML(</w:t>
-      </w:r>
-      <w:proofErr w:type="gramEnd"/>
-      <w:r>
-        <w:rPr>
-          <w:rFonts w:ascii="Arial" w:hAnsi="Arial" w:cs="Arial"/>
-        </w:rPr>
-        <w:t xml:space="preserve">5), CSS(3), </w:t>
-      </w:r>
-      <w:proofErr w:type="spellStart"/>
-      <w:r>
-        <w:rPr>
-          <w:rFonts w:ascii="Arial" w:hAnsi="Arial" w:cs="Arial"/>
-        </w:rPr>
-        <w:t>Javascript</w:t>
-      </w:r>
-      <w:proofErr w:type="spellEnd"/>
-      <w:r>
-        <w:rPr>
-          <w:rFonts w:ascii="Arial" w:hAnsi="Arial" w:cs="Arial"/>
-        </w:rPr>
-        <w:t xml:space="preserve">, React </w:t>
-      </w:r>
-      <w:r>
-        <w:rPr>
-          <w:rFonts w:ascii="Arial" w:hAnsi="Arial" w:cs="Arial"/>
-        </w:rPr>
-        <w:t xml:space="preserve">and some </w:t>
-      </w:r>
-      <w:r>
-        <w:rPr>
-          <w:rFonts w:ascii="Arial" w:hAnsi="Arial" w:cs="Arial"/>
-        </w:rPr>
-        <w:t>design</w:t>
-      </w:r>
-      <w:r>
-        <w:rPr>
-          <w:rFonts w:ascii="Arial" w:hAnsi="Arial" w:cs="Arial"/>
-        </w:rPr>
-        <w:t>.</w:t>
-      </w:r>
-    </w:p>
-    <w:p>
-      <w:pPr>
-        <w:rPr>
-          <w:rFonts w:ascii="Arial" w:hAnsi="Arial" w:cs="Arial"/>
-        </w:rPr>
-      </w:pPr>
-      <w:r>
-        <w:rPr>
-          <w:rFonts w:ascii="Arial" w:hAnsi="Arial" w:cs="Arial"/>
-        </w:rPr>
-        <w:t>I am</w:t>
-      </w:r>
-      <w:r>
-        <w:rPr>
-          <w:rFonts w:ascii="Arial" w:hAnsi="Arial" w:cs="Arial"/>
-        </w:rPr>
-        <w:t xml:space="preserve"> </w:t>
-      </w:r>
-      <w:r>
-        <w:rPr>
-          <w:rFonts w:ascii="Arial" w:hAnsi="Arial" w:cs="Arial"/>
-        </w:rPr>
-        <w:t xml:space="preserve">responsible for the styling and </w:t>
-      </w:r>
-      <w:proofErr w:type="spellStart"/>
-      <w:r>
-        <w:rPr>
-          <w:rFonts w:ascii="Arial" w:hAnsi="Arial" w:cs="Arial"/>
-        </w:rPr>
-        <w:t>markup</w:t>
-      </w:r>
-      <w:proofErr w:type="spellEnd"/>
-      <w:r>
-        <w:rPr>
-          <w:rFonts w:ascii="Arial" w:hAnsi="Arial" w:cs="Arial"/>
-        </w:rPr>
-        <w:t xml:space="preserve"> of a new Train Ticket Purchasing system using the React framework for </w:t>
-      </w:r>
-      <w:hyperlink r:id="rId12" w:history="1">
-        <w:proofErr w:type="spellStart"/>
+      <w:hyperlink r:id="rId14" w:history="1">
         <w:r>
           <w:rPr>
             <w:rStyle w:val="Hyperlink"/>
             <w:rFonts w:ascii="Arial" w:hAnsi="Arial" w:cs="Arial"/>
-            <w:color w:val="auto"/>
           </w:rPr>
-          <w:t>ThamesLink</w:t>
+          <w:t>Southeastern</w:t>
         </w:r>
-        <w:proofErr w:type="spellEnd"/>
       </w:hyperlink>
       <w:r>
         <w:rPr>
@@ -822,12 +385,460 @@
         </w:rPr>
         <w:t xml:space="preserve">, </w:t>
       </w:r>
-      <w:hyperlink r:id="rId13" w:history="1">
+      <w:hyperlink r:id="rId15" w:history="1">
         <w:r>
           <w:rPr>
             <w:rStyle w:val="Hyperlink"/>
             <w:rFonts w:ascii="Arial" w:hAnsi="Arial" w:cs="Arial"/>
-            <w:color w:val="auto"/>
+          </w:rPr>
+          <w:t>Gatwick Express</w:t>
+        </w:r>
+      </w:hyperlink>
+      <w:r>
+        <w:rPr>
+          <w:rFonts w:ascii="Arial" w:hAnsi="Arial" w:cs="Arial"/>
+        </w:rPr>
+        <w:t xml:space="preserve"> and other major train operators</w:t>
+      </w:r>
+      <w:r>
+        <w:rPr>
+          <w:rFonts w:ascii="Arial" w:hAnsi="Arial" w:cs="Arial"/>
+          <w:color w:val="404040" w:themeColor="text1" w:themeTint="BF"/>
+        </w:rPr>
+        <w:t>.</w:t>
+      </w:r>
+      <w:r>
+        <w:rPr>
+          <w:rFonts w:ascii="Arial" w:hAnsi="Arial" w:cs="Arial"/>
+          <w:color w:val="404040" w:themeColor="text1" w:themeTint="BF"/>
+        </w:rPr>
+        <w:t xml:space="preserve"> </w:t>
+      </w:r>
+    </w:p>
+    <w:p>
+      <w:pPr>
+        <w:rPr>
+          <w:rFonts w:ascii="Arial" w:hAnsi="Arial" w:cs="Arial"/>
+          <w:color w:val="404040" w:themeColor="text1" w:themeTint="BF"/>
+        </w:rPr>
+      </w:pPr>
+      <w:r>
+        <w:rPr>
+          <w:rFonts w:ascii="Arial" w:hAnsi="Arial" w:cs="Arial"/>
+        </w:rPr>
+        <w:t>I have several years of exper</w:t>
+      </w:r>
+      <w:r>
+        <w:rPr>
+          <w:rFonts w:ascii="Arial" w:hAnsi="Arial" w:cs="Arial"/>
+        </w:rPr>
+        <w:t>ience in HTML(5), CSS(3), LESS</w:t>
+      </w:r>
+      <w:r>
+        <w:rPr>
+          <w:rFonts w:ascii="Arial" w:hAnsi="Arial" w:cs="Arial"/>
+        </w:rPr>
+        <w:t>, jQuery</w:t>
+      </w:r>
+      <w:r>
+        <w:rPr>
+          <w:rFonts w:ascii="Arial" w:hAnsi="Arial" w:cs="Arial"/>
+        </w:rPr>
+        <w:t xml:space="preserve">, </w:t>
+      </w:r>
+      <w:r>
+        <w:rPr>
+          <w:rFonts w:ascii="Arial" w:hAnsi="Arial" w:cs="Arial"/>
+          <w:color w:val="0D0D0D" w:themeColor="text1" w:themeTint="F2"/>
+        </w:rPr>
+        <w:t>Photoshop,</w:t>
+      </w:r>
+      <w:r>
+        <w:rPr>
+          <w:rFonts w:ascii="Arial" w:hAnsi="Arial" w:cs="Arial"/>
+          <w:color w:val="0D0D0D" w:themeColor="text1" w:themeTint="F2"/>
+        </w:rPr>
+        <w:t xml:space="preserve"> Illustrator, Sketch</w:t>
+      </w:r>
+      <w:r>
+        <w:rPr>
+          <w:rFonts w:ascii="Arial" w:hAnsi="Arial" w:cs="Arial"/>
+          <w:color w:val="0D0D0D" w:themeColor="text1" w:themeTint="F2"/>
+        </w:rPr>
+        <w:t xml:space="preserve"> GitHub</w:t>
+      </w:r>
+      <w:r>
+        <w:rPr>
+          <w:rFonts w:ascii="Arial" w:hAnsi="Arial" w:cs="Arial"/>
+          <w:color w:val="0D0D0D" w:themeColor="text1" w:themeTint="F2"/>
+        </w:rPr>
+        <w:t xml:space="preserve"> and</w:t>
+      </w:r>
+      <w:r>
+        <w:rPr>
+          <w:rFonts w:ascii="Arial" w:hAnsi="Arial" w:cs="Arial"/>
+          <w:color w:val="0D0D0D" w:themeColor="text1" w:themeTint="F2"/>
+        </w:rPr>
+        <w:t xml:space="preserve"> </w:t>
+      </w:r>
+      <w:r>
+        <w:rPr>
+          <w:rFonts w:ascii="Arial" w:hAnsi="Arial" w:cs="Arial"/>
+          <w:color w:val="0D0D0D" w:themeColor="text1" w:themeTint="F2"/>
+        </w:rPr>
+        <w:t>Agile</w:t>
+      </w:r>
+      <w:r>
+        <w:rPr>
+          <w:rFonts w:ascii="Arial" w:hAnsi="Arial" w:cs="Arial"/>
+          <w:color w:val="404040" w:themeColor="text1" w:themeTint="BF"/>
+        </w:rPr>
+        <w:t xml:space="preserve">. </w:t>
+      </w:r>
+      <w:r>
+        <w:rPr>
+          <w:rFonts w:ascii="Arial" w:hAnsi="Arial" w:cs="Arial"/>
+        </w:rPr>
+        <w:t>I'm renowned for fast HTML and CSS coding, accuracy and attention to detail as well as awesome interpersonal skills and a relaxed temperament.</w:t>
+      </w:r>
+    </w:p>
+    <w:p>
+      <w:pPr>
+        <w:rPr>
+          <w:rFonts w:ascii="Arial" w:hAnsi="Arial" w:cs="Arial"/>
+          <w:color w:val="404040" w:themeColor="text1" w:themeTint="BF"/>
+        </w:rPr>
+      </w:pPr>
+    </w:p>
+    <w:p>
+      <w:pPr>
+        <w:spacing w:after="120"/>
+        <w:rPr>
+          <w:rFonts w:ascii="Arial" w:hAnsi="Arial" w:cs="Arial"/>
+          <w:b/>
+          <w:color w:val="262626" w:themeColor="text1" w:themeTint="D9"/>
+          <w:sz w:val="28"/>
+          <w:szCs w:val="28"/>
+        </w:rPr>
+      </w:pPr>
+      <w:r>
+        <w:rPr>
+          <w:rFonts w:ascii="Arial" w:hAnsi="Arial" w:cs="Arial"/>
+          <w:b/>
+          <w:color w:val="262626" w:themeColor="text1" w:themeTint="D9"/>
+          <w:sz w:val="28"/>
+          <w:szCs w:val="28"/>
+        </w:rPr>
+        <w:t>Skills Summary</w:t>
+      </w:r>
+    </w:p>
+    <w:p>
+      <w:pPr>
+        <w:rPr>
+          <w:rFonts w:ascii="Arial" w:hAnsi="Arial" w:cs="Arial"/>
+          <w:color w:val="0D0D0D" w:themeColor="text1" w:themeTint="F2"/>
+        </w:rPr>
+      </w:pPr>
+      <w:r>
+        <w:rPr>
+          <w:rFonts w:ascii="Arial" w:hAnsi="Arial" w:cs="Arial"/>
+          <w:color w:val="0D0D0D" w:themeColor="text1" w:themeTint="F2"/>
+        </w:rPr>
+        <w:t>HTML(5), XHTML, CSS(3),  L</w:t>
+      </w:r>
+      <w:r>
+        <w:rPr>
+          <w:rFonts w:ascii="Arial" w:hAnsi="Arial" w:cs="Arial"/>
+          <w:color w:val="0D0D0D" w:themeColor="text1" w:themeTint="F2"/>
+        </w:rPr>
+        <w:t>ESS</w:t>
+      </w:r>
+      <w:r>
+        <w:rPr>
+          <w:rFonts w:ascii="Arial" w:hAnsi="Arial" w:cs="Arial"/>
+          <w:color w:val="0D0D0D" w:themeColor="text1" w:themeTint="F2"/>
+        </w:rPr>
+        <w:t xml:space="preserve">, </w:t>
+      </w:r>
+      <w:r>
+        <w:rPr>
+          <w:rFonts w:ascii="Arial" w:hAnsi="Arial" w:cs="Arial"/>
+          <w:color w:val="0D0D0D" w:themeColor="text1" w:themeTint="F2"/>
+        </w:rPr>
+        <w:t xml:space="preserve"> </w:t>
+      </w:r>
+      <w:r>
+        <w:rPr>
+          <w:rFonts w:ascii="Arial" w:hAnsi="Arial" w:cs="Arial"/>
+          <w:color w:val="0D0D0D" w:themeColor="text1" w:themeTint="F2"/>
+        </w:rPr>
+        <w:t xml:space="preserve">Responsive </w:t>
+      </w:r>
+      <w:r>
+        <w:rPr>
+          <w:rFonts w:ascii="Arial" w:hAnsi="Arial" w:cs="Arial"/>
+          <w:color w:val="0D0D0D" w:themeColor="text1" w:themeTint="F2"/>
+        </w:rPr>
+        <w:t>Web Design</w:t>
+      </w:r>
+      <w:r>
+        <w:rPr>
+          <w:rFonts w:ascii="Arial" w:hAnsi="Arial" w:cs="Arial"/>
+          <w:color w:val="0D0D0D" w:themeColor="text1" w:themeTint="F2"/>
+        </w:rPr>
+        <w:t xml:space="preserve">, </w:t>
+      </w:r>
+      <w:r>
+        <w:rPr>
+          <w:rFonts w:ascii="Arial" w:hAnsi="Arial" w:cs="Arial"/>
+          <w:color w:val="0D0D0D" w:themeColor="text1" w:themeTint="F2"/>
+        </w:rPr>
+        <w:t xml:space="preserve">Photoshop, Illustrator, Sketch, </w:t>
+      </w:r>
+      <w:r>
+        <w:rPr>
+          <w:rFonts w:ascii="Arial" w:hAnsi="Arial" w:cs="Arial"/>
+          <w:color w:val="0D0D0D" w:themeColor="text1" w:themeTint="F2"/>
+        </w:rPr>
+        <w:t>Progressive enhancement,</w:t>
+      </w:r>
+      <w:r>
+        <w:rPr>
+          <w:rFonts w:ascii="Arial" w:hAnsi="Arial" w:cs="Arial"/>
+          <w:color w:val="0D0D0D" w:themeColor="text1" w:themeTint="F2"/>
+        </w:rPr>
+        <w:t xml:space="preserve"> </w:t>
+      </w:r>
+      <w:r>
+        <w:rPr>
+          <w:rFonts w:ascii="Arial" w:hAnsi="Arial" w:cs="Arial"/>
+          <w:color w:val="0D0D0D" w:themeColor="text1" w:themeTint="F2"/>
+        </w:rPr>
+        <w:t xml:space="preserve">W3C Standards and Accessibility Aware, Cross browser compatibility, </w:t>
+      </w:r>
+      <w:r>
+        <w:rPr>
+          <w:rFonts w:ascii="Arial" w:hAnsi="Arial" w:cs="Arial"/>
+          <w:color w:val="0D0D0D" w:themeColor="text1" w:themeTint="F2"/>
+        </w:rPr>
+        <w:t>GitHub</w:t>
+      </w:r>
+      <w:r>
+        <w:rPr>
+          <w:rFonts w:ascii="Arial" w:hAnsi="Arial" w:cs="Arial"/>
+          <w:color w:val="0D0D0D" w:themeColor="text1" w:themeTint="F2"/>
+        </w:rPr>
+        <w:t>, jQuery</w:t>
+      </w:r>
+    </w:p>
+    <w:p>
+      <w:pPr>
+        <w:rPr>
+          <w:rFonts w:ascii="Arial" w:hAnsi="Arial" w:cs="Arial"/>
+          <w:color w:val="404040" w:themeColor="text1" w:themeTint="BF"/>
+        </w:rPr>
+      </w:pPr>
+    </w:p>
+    <w:p>
+      <w:pPr>
+        <w:spacing w:after="120"/>
+        <w:rPr>
+          <w:rFonts w:ascii="Arial" w:hAnsi="Arial" w:cs="Arial"/>
+          <w:b/>
+          <w:color w:val="262626" w:themeColor="text1" w:themeTint="D9"/>
+          <w:sz w:val="28"/>
+          <w:szCs w:val="28"/>
+        </w:rPr>
+      </w:pPr>
+      <w:r>
+        <w:rPr>
+          <w:rFonts w:ascii="Arial" w:hAnsi="Arial" w:cs="Arial"/>
+          <w:b/>
+          <w:color w:val="262626" w:themeColor="text1" w:themeTint="D9"/>
+          <w:sz w:val="28"/>
+          <w:szCs w:val="28"/>
+        </w:rPr>
+        <w:t>Career History</w:t>
+      </w:r>
+    </w:p>
+    <w:p>
+      <w:pPr>
+        <w:rPr>
+          <w:rFonts w:ascii="Arial" w:hAnsi="Arial" w:cs="Arial"/>
+          <w:color w:val="404040" w:themeColor="text1" w:themeTint="BF"/>
+        </w:rPr>
+      </w:pPr>
+      <w:r>
+        <w:rPr>
+          <w:rFonts w:ascii="Arial" w:hAnsi="Arial" w:cs="Arial"/>
+          <w:b/>
+          <w:color w:val="262626" w:themeColor="text1" w:themeTint="D9"/>
+        </w:rPr>
+        <w:t xml:space="preserve">May 2015 </w:t>
+      </w:r>
+      <w:r>
+        <w:rPr>
+          <w:rFonts w:ascii="Arial" w:hAnsi="Arial" w:cs="Arial"/>
+          <w:b/>
+          <w:color w:val="262626" w:themeColor="text1" w:themeTint="D9"/>
+        </w:rPr>
+        <w:t xml:space="preserve">– </w:t>
+      </w:r>
+      <w:r>
+        <w:rPr>
+          <w:rFonts w:ascii="Arial" w:hAnsi="Arial" w:cs="Arial"/>
+          <w:b/>
+          <w:color w:val="262626" w:themeColor="text1" w:themeTint="D9"/>
+        </w:rPr>
+        <w:t>Present</w:t>
+      </w:r>
+      <w:r>
+        <w:rPr>
+          <w:rFonts w:ascii="Arial" w:hAnsi="Arial" w:cs="Arial"/>
+          <w:color w:val="0D0D0D" w:themeColor="text1" w:themeTint="F2"/>
+        </w:rPr>
+        <w:br/>
+      </w:r>
+      <w:r>
+        <w:rPr>
+          <w:rFonts w:ascii="Arial" w:hAnsi="Arial" w:cs="Arial"/>
+          <w:color w:val="262626" w:themeColor="text1" w:themeTint="D9"/>
+        </w:rPr>
+        <w:t xml:space="preserve">Assertis – </w:t>
+      </w:r>
+      <w:hyperlink r:id="rId16" w:history="1">
+        <w:r>
+          <w:rPr>
+            <w:rStyle w:val="Hyperlink"/>
+            <w:rFonts w:ascii="Arial" w:hAnsi="Arial" w:cs="Arial"/>
+          </w:rPr>
+          <w:t>https://www.assertis.co.uk</w:t>
+        </w:r>
+      </w:hyperlink>
+      <w:r>
+        <w:rPr>
+          <w:rFonts w:ascii="Arial" w:hAnsi="Arial" w:cs="Arial"/>
+          <w:color w:val="262626" w:themeColor="text1" w:themeTint="D9"/>
+        </w:rPr>
+        <w:t xml:space="preserve"> </w:t>
+      </w:r>
+      <w:r>
+        <w:rPr>
+          <w:rFonts w:ascii="Arial" w:hAnsi="Arial" w:cs="Arial"/>
+          <w:color w:val="262626" w:themeColor="text1" w:themeTint="D9"/>
+        </w:rPr>
+        <w:br/>
+      </w:r>
+      <w:r>
+        <w:rPr>
+          <w:rFonts w:ascii="Arial" w:hAnsi="Arial" w:cs="Arial"/>
+          <w:color w:val="404040" w:themeColor="text1" w:themeTint="BF"/>
+          <w:sz w:val="20"/>
+          <w:szCs w:val="20"/>
+        </w:rPr>
+        <w:t>UI Developer / Designer</w:t>
+      </w:r>
+    </w:p>
+    <w:p>
+      <w:pPr>
+        <w:rPr>
+          <w:rFonts w:ascii="Arial" w:hAnsi="Arial" w:cs="Arial"/>
+        </w:rPr>
+      </w:pPr>
+      <w:r>
+        <w:rPr>
+          <w:rFonts w:ascii="Arial" w:hAnsi="Arial" w:cs="Arial"/>
+        </w:rPr>
+        <w:t>I spend my days on UI design of websites and apps as well as front end web builds.</w:t>
+      </w:r>
+    </w:p>
+    <w:p>
+      <w:pPr>
+        <w:rPr>
+          <w:rFonts w:ascii="Arial" w:hAnsi="Arial" w:cs="Arial"/>
+        </w:rPr>
+      </w:pPr>
+      <w:r>
+        <w:rPr>
+          <w:rFonts w:ascii="Arial" w:hAnsi="Arial" w:cs="Arial"/>
+        </w:rPr>
+        <w:t xml:space="preserve">Recent fun includes the building and involvement with the design of our new company website </w:t>
+      </w:r>
+      <w:hyperlink r:id="rId17" w:history="1">
+        <w:r>
+          <w:rPr>
+            <w:rStyle w:val="Hyperlink"/>
+            <w:rFonts w:ascii="Arial" w:hAnsi="Arial" w:cs="Arial"/>
+          </w:rPr>
+          <w:t>www.assertis.co.uk</w:t>
+        </w:r>
+      </w:hyperlink>
+      <w:r>
+        <w:rPr>
+          <w:rFonts w:ascii="Arial" w:hAnsi="Arial" w:cs="Arial"/>
+        </w:rPr>
+        <w:t xml:space="preserve">. </w:t>
+      </w:r>
+      <w:r>
+        <w:rPr>
+          <w:rFonts w:ascii="Arial" w:hAnsi="Arial" w:cs="Arial"/>
+        </w:rPr>
+        <w:t xml:space="preserve">I was also responsible for the production design of the new </w:t>
+      </w:r>
+      <w:hyperlink r:id="rId18" w:history="1">
+        <w:r>
+          <w:rPr>
+            <w:rStyle w:val="Hyperlink"/>
+            <w:rFonts w:ascii="Arial" w:hAnsi="Arial" w:cs="Arial"/>
+          </w:rPr>
+          <w:t>Gatwick Express App</w:t>
+        </w:r>
+      </w:hyperlink>
+      <w:r>
+        <w:rPr>
+          <w:rFonts w:ascii="Arial" w:hAnsi="Arial" w:cs="Arial"/>
+        </w:rPr>
+        <w:t>.</w:t>
+      </w:r>
+    </w:p>
+    <w:p>
+      <w:pPr>
+        <w:rPr>
+          <w:rFonts w:ascii="Arial" w:hAnsi="Arial" w:cs="Arial"/>
+        </w:rPr>
+      </w:pPr>
+      <w:r>
+        <w:rPr>
+          <w:rFonts w:ascii="Arial" w:hAnsi="Arial" w:cs="Arial"/>
+        </w:rPr>
+        <w:t xml:space="preserve">I am part of the team that made the new Train Ticket Purchasing system </w:t>
+      </w:r>
+      <w:r>
+        <w:rPr>
+          <w:rFonts w:ascii="Arial" w:hAnsi="Arial" w:cs="Arial"/>
+        </w:rPr>
+        <w:t xml:space="preserve">for </w:t>
+      </w:r>
+      <w:hyperlink r:id="rId19" w:history="1">
+        <w:r>
+          <w:rPr>
+            <w:rStyle w:val="Hyperlink"/>
+            <w:rFonts w:ascii="Arial" w:hAnsi="Arial" w:cs="Arial"/>
+          </w:rPr>
+          <w:t>ThamesLink</w:t>
+        </w:r>
+      </w:hyperlink>
+      <w:r>
+        <w:rPr>
+          <w:rFonts w:ascii="Arial" w:hAnsi="Arial" w:cs="Arial"/>
+        </w:rPr>
+        <w:t xml:space="preserve">, </w:t>
+      </w:r>
+      <w:hyperlink r:id="rId20" w:history="1">
+        <w:r>
+          <w:rPr>
+            <w:rStyle w:val="Hyperlink"/>
+            <w:rFonts w:ascii="Arial" w:hAnsi="Arial" w:cs="Arial"/>
           </w:rPr>
           <w:t>Southern</w:t>
         </w:r>
@@ -838,40 +849,48 @@
         </w:rPr>
         <w:t xml:space="preserve">, </w:t>
       </w:r>
-      <w:proofErr w:type="spellStart"/>
-      <w:r>
-        <w:rPr>
-          <w:rFonts w:ascii="Arial" w:hAnsi="Arial" w:cs="Arial"/>
-        </w:rPr>
-        <w:t>Southeastern</w:t>
-      </w:r>
-      <w:proofErr w:type="spellEnd"/>
-      <w:r>
-        <w:rPr>
-          <w:rFonts w:ascii="Arial" w:hAnsi="Arial" w:cs="Arial"/>
-        </w:rPr>
-        <w:t>, Gatwick Express and other major train operators.</w:t>
-      </w:r>
-    </w:p>
-    <w:p>
-      <w:pPr>
-        <w:rPr>
-          <w:rFonts w:ascii="Arial" w:hAnsi="Arial" w:cs="Arial"/>
-        </w:rPr>
-      </w:pPr>
-      <w:r>
-        <w:rPr>
-          <w:rFonts w:ascii="Arial" w:hAnsi="Arial" w:cs="Arial"/>
-        </w:rPr>
-        <w:t>The pace is fast and exciting and has been extremely rewarding.</w:t>
-      </w:r>
-    </w:p>
-    <w:p>
-      <w:pPr>
-        <w:rPr>
-          <w:rFonts w:ascii="Arial" w:hAnsi="Arial" w:cs="Arial"/>
-          <w:b/>
-          <w:color w:val="262626" w:themeColor="text1" w:themeTint="D9"/>
+      <w:hyperlink r:id="rId21" w:history="1">
+        <w:r>
+          <w:rPr>
+            <w:rStyle w:val="Hyperlink"/>
+            <w:rFonts w:ascii="Arial" w:hAnsi="Arial" w:cs="Arial"/>
+          </w:rPr>
+          <w:t>Southeastern</w:t>
+        </w:r>
+      </w:hyperlink>
+      <w:r>
+        <w:rPr>
+          <w:rFonts w:ascii="Arial" w:hAnsi="Arial" w:cs="Arial"/>
+        </w:rPr>
+        <w:t xml:space="preserve">, </w:t>
+      </w:r>
+      <w:hyperlink r:id="rId22" w:history="1">
+        <w:r>
+          <w:rPr>
+            <w:rStyle w:val="Hyperlink"/>
+            <w:rFonts w:ascii="Arial" w:hAnsi="Arial" w:cs="Arial"/>
+          </w:rPr>
+          <w:t>Gatwick Express</w:t>
+        </w:r>
+      </w:hyperlink>
+      <w:r>
+        <w:rPr>
+          <w:rFonts w:ascii="Arial" w:hAnsi="Arial" w:cs="Arial"/>
+        </w:rPr>
+        <w:t xml:space="preserve"> and other major train operators</w:t>
+      </w:r>
+      <w:r>
+        <w:rPr>
+          <w:rFonts w:ascii="Arial" w:hAnsi="Arial" w:cs="Arial"/>
+          <w:color w:val="404040" w:themeColor="text1" w:themeTint="BF"/>
+        </w:rPr>
+        <w:t>.</w:t>
+      </w:r>
+    </w:p>
+    <w:p>
+      <w:pPr>
+        <w:rPr>
+          <w:rFonts w:ascii="Arial" w:hAnsi="Arial" w:cs="Arial"/>
         </w:rPr>
       </w:pPr>
     </w:p>
@@ -941,7 +960,7 @@
         </w:rPr>
         <w:t xml:space="preserve"> </w:t>
       </w:r>
-      <w:hyperlink r:id="rId14" w:history="1">
+      <w:hyperlink r:id="rId23" w:history="1">
         <w:r>
           <w:rPr>
             <w:rStyle w:val="Hyperlink"/>
@@ -982,47 +1001,11 @@
           <w:rFonts w:ascii="Arial" w:hAnsi="Arial" w:cs="Arial"/>
         </w:rPr>
       </w:pPr>
-      <w:proofErr w:type="gramStart"/>
-      <w:r>
-        <w:rPr>
-          <w:rFonts w:ascii="Arial" w:hAnsi="Arial" w:cs="Arial"/>
-        </w:rPr>
-        <w:t>HTML(</w:t>
-      </w:r>
-      <w:proofErr w:type="gramEnd"/>
-      <w:r>
-        <w:rPr>
-          <w:rFonts w:ascii="Arial" w:hAnsi="Arial" w:cs="Arial"/>
-        </w:rPr>
-        <w:t xml:space="preserve">5), CSS(3), </w:t>
-      </w:r>
-      <w:proofErr w:type="spellStart"/>
-      <w:r>
-        <w:rPr>
-          <w:rFonts w:ascii="Arial" w:hAnsi="Arial" w:cs="Arial"/>
-        </w:rPr>
-        <w:t>Javascript</w:t>
-      </w:r>
-      <w:proofErr w:type="spellEnd"/>
-      <w:r>
-        <w:rPr>
-          <w:rFonts w:ascii="Arial" w:hAnsi="Arial" w:cs="Arial"/>
-        </w:rPr>
-        <w:t xml:space="preserve"> / </w:t>
-      </w:r>
-      <w:proofErr w:type="spellStart"/>
-      <w:r>
-        <w:rPr>
-          <w:rFonts w:ascii="Arial" w:hAnsi="Arial" w:cs="Arial"/>
-        </w:rPr>
-        <w:t>jQuery</w:t>
-      </w:r>
-      <w:proofErr w:type="spellEnd"/>
-      <w:r>
-        <w:rPr>
-          <w:rFonts w:ascii="Arial" w:hAnsi="Arial" w:cs="Arial"/>
-        </w:rPr>
-        <w:t xml:space="preserve"> and design for the UK's leading venue booking website, Hire Space</w:t>
+      <w:r>
+        <w:rPr>
+          <w:rFonts w:ascii="Arial" w:hAnsi="Arial" w:cs="Arial"/>
+        </w:rPr>
+        <w:t>HTML(5), CSS(3), Javascript / jQuery and design for the UK's leading venue booking website, Hire Space</w:t>
       </w:r>
       <w:r>
         <w:rPr>
@@ -1041,9 +1024,10 @@
         <w:rPr>
           <w:rFonts w:ascii="Arial" w:hAnsi="Arial" w:cs="Arial"/>
         </w:rPr>
+        <w:lastRenderedPageBreak/>
         <w:t xml:space="preserve">I was responsible for re-designing and re-building the current public facing web site </w:t>
       </w:r>
-      <w:hyperlink r:id="rId15" w:history="1">
+      <w:hyperlink r:id="rId24" w:history="1">
         <w:r>
           <w:rPr>
             <w:rStyle w:val="Hyperlink"/>
@@ -1058,7 +1042,7 @@
         </w:rPr>
         <w:t xml:space="preserve">, the </w:t>
       </w:r>
-      <w:hyperlink r:id="rId16" w:history="1">
+      <w:hyperlink r:id="rId25" w:history="1">
         <w:r>
           <w:rPr>
             <w:rStyle w:val="Hyperlink"/>
@@ -1084,7 +1068,6 @@
       <w:pPr>
         <w:rPr>
           <w:rFonts w:ascii="Arial" w:hAnsi="Arial" w:cs="Arial"/>
-          <w:b/>
         </w:rPr>
       </w:pPr>
       <w:r>
@@ -1099,23 +1082,28 @@
         </w:rPr>
         <w:t>.</w:t>
       </w:r>
-      <w:bookmarkStart w:id="0" w:name="_GoBack"/>
-      <w:bookmarkEnd w:id="0"/>
-    </w:p>
-    <w:p>
-      <w:pPr>
-        <w:rPr>
-          <w:rFonts w:ascii="Arial" w:hAnsi="Arial" w:cs="Arial"/>
-          <w:color w:val="404040" w:themeColor="text1" w:themeTint="BF"/>
-        </w:rPr>
-      </w:pPr>
-      <w:r>
-        <w:rPr>
-          <w:rFonts w:ascii="Arial" w:hAnsi="Arial" w:cs="Arial"/>
-          <w:b/>
-          <w:color w:val="262626" w:themeColor="text1" w:themeTint="D9"/>
-        </w:rPr>
-        <w:lastRenderedPageBreak/>
+    </w:p>
+    <w:p>
+      <w:pPr>
+        <w:rPr>
+          <w:rFonts w:ascii="Arial" w:hAnsi="Arial" w:cs="Arial"/>
+          <w:b/>
+        </w:rPr>
+      </w:pPr>
+    </w:p>
+    <w:p>
+      <w:pPr>
+        <w:rPr>
+          <w:rFonts w:ascii="Arial" w:hAnsi="Arial" w:cs="Arial"/>
+          <w:color w:val="404040" w:themeColor="text1" w:themeTint="BF"/>
+        </w:rPr>
+      </w:pPr>
+      <w:r>
+        <w:rPr>
+          <w:rFonts w:ascii="Arial" w:hAnsi="Arial" w:cs="Arial"/>
+          <w:b/>
+          <w:color w:val="262626" w:themeColor="text1" w:themeTint="D9"/>
+        </w:rPr>
         <w:t xml:space="preserve">December 2012 </w:t>
       </w:r>
       <w:r>
@@ -1155,7 +1143,7 @@
         </w:rPr>
         <w:t xml:space="preserve"> - </w:t>
       </w:r>
-      <w:hyperlink r:id="rId17" w:history="1">
+      <w:hyperlink r:id="rId26" w:history="1">
         <w:r>
           <w:rPr>
             <w:rStyle w:val="Hyperlink"/>
@@ -1164,7 +1152,6 @@
           <w:t>www.nature.com</w:t>
         </w:r>
       </w:hyperlink>
-      <w:proofErr w:type="gramStart"/>
       <w:r>
         <w:rPr>
           <w:rFonts w:ascii="Arial" w:hAnsi="Arial" w:cs="Arial"/>
@@ -1179,7 +1166,6 @@
         </w:rPr>
         <w:t xml:space="preserve"> </w:t>
       </w:r>
-      <w:proofErr w:type="gramEnd"/>
       <w:r>
         <w:rPr>
           <w:rFonts w:ascii="Arial" w:hAnsi="Arial" w:cs="Arial"/>
@@ -1207,113 +1193,29 @@
         <w:rPr>
           <w:rFonts w:ascii="Arial" w:hAnsi="Arial" w:cs="Arial"/>
         </w:rPr>
-        <w:t xml:space="preserve">HTML, </w:t>
-      </w:r>
-      <w:proofErr w:type="gramStart"/>
-      <w:r>
-        <w:rPr>
-          <w:rFonts w:ascii="Arial" w:hAnsi="Arial" w:cs="Arial"/>
-        </w:rPr>
-        <w:t>CSS(</w:t>
-      </w:r>
-      <w:proofErr w:type="gramEnd"/>
-      <w:r>
-        <w:rPr>
-          <w:rFonts w:ascii="Arial" w:hAnsi="Arial" w:cs="Arial"/>
-        </w:rPr>
-        <w:t xml:space="preserve">3) and design plus some </w:t>
-      </w:r>
-      <w:proofErr w:type="spellStart"/>
-      <w:r>
-        <w:rPr>
-          <w:rFonts w:ascii="Arial" w:hAnsi="Arial" w:cs="Arial"/>
-        </w:rPr>
-        <w:t>Javascript</w:t>
-      </w:r>
-      <w:proofErr w:type="spellEnd"/>
-      <w:r>
-        <w:rPr>
-          <w:rFonts w:ascii="Arial" w:hAnsi="Arial" w:cs="Arial"/>
-        </w:rPr>
-        <w:t xml:space="preserve"> / </w:t>
-      </w:r>
-      <w:proofErr w:type="spellStart"/>
-      <w:r>
-        <w:rPr>
-          <w:rFonts w:ascii="Arial" w:hAnsi="Arial" w:cs="Arial"/>
-        </w:rPr>
-        <w:t>jQuery</w:t>
-      </w:r>
-      <w:proofErr w:type="spellEnd"/>
-      <w:r>
-        <w:rPr>
-          <w:rFonts w:ascii="Arial" w:hAnsi="Arial" w:cs="Arial"/>
-        </w:rPr>
-        <w:t xml:space="preserve"> for leading scientific and medical information publisher Nature.</w:t>
-      </w:r>
-    </w:p>
-    <w:p>
-      <w:pPr>
-        <w:rPr>
-          <w:rFonts w:ascii="Arial" w:hAnsi="Arial" w:cs="Arial"/>
-        </w:rPr>
-      </w:pPr>
-      <w:r>
-        <w:rPr>
-          <w:rFonts w:ascii="Arial" w:hAnsi="Arial" w:cs="Arial"/>
-        </w:rPr>
-        <w:t xml:space="preserve">My work consisted of </w:t>
-      </w:r>
-      <w:proofErr w:type="gramStart"/>
-      <w:r>
-        <w:rPr>
-          <w:rFonts w:ascii="Arial" w:hAnsi="Arial" w:cs="Arial"/>
-        </w:rPr>
-        <w:t>front end</w:t>
-      </w:r>
-      <w:proofErr w:type="gramEnd"/>
-      <w:r>
-        <w:rPr>
-          <w:rFonts w:ascii="Arial" w:hAnsi="Arial" w:cs="Arial"/>
-        </w:rPr>
-        <w:t xml:space="preserve"> design and development of an internal tool to give greater visibility of the huge amount of data being stored on the new </w:t>
-      </w:r>
-      <w:proofErr w:type="spellStart"/>
-      <w:r>
-        <w:rPr>
-          <w:rFonts w:ascii="Arial" w:hAnsi="Arial" w:cs="Arial"/>
-        </w:rPr>
-        <w:t>triplestore</w:t>
-      </w:r>
-      <w:proofErr w:type="spellEnd"/>
-      <w:r>
-        <w:rPr>
-          <w:rFonts w:ascii="Arial" w:hAnsi="Arial" w:cs="Arial"/>
-        </w:rPr>
-        <w:t>.</w:t>
+        <w:t>HTML, CSS(3) and design plus some Javascript / jQuery for leading scientific and medical information publisher Nature.</w:t>
+      </w:r>
+    </w:p>
+    <w:p>
+      <w:pPr>
+        <w:rPr>
+          <w:rFonts w:ascii="Arial" w:hAnsi="Arial" w:cs="Arial"/>
+        </w:rPr>
+      </w:pPr>
+      <w:r>
+        <w:rPr>
+          <w:rFonts w:ascii="Arial" w:hAnsi="Arial" w:cs="Arial"/>
+        </w:rPr>
+        <w:t>My work consisted of front end design and development of an internal tool to give greater visibility of the huge amount of data being stored on the new triplestore.</w:t>
       </w:r>
       <w:r>
         <w:rPr>
           <w:rFonts w:ascii="Arial" w:hAnsi="Arial" w:cs="Arial"/>
         </w:rPr>
         <w:br/>
-        <w:t xml:space="preserve">I was also responsible for the design and </w:t>
-      </w:r>
-      <w:proofErr w:type="gramStart"/>
-      <w:r>
-        <w:rPr>
-          <w:rFonts w:ascii="Arial" w:hAnsi="Arial" w:cs="Arial"/>
-        </w:rPr>
-        <w:t>front end</w:t>
-      </w:r>
-      <w:proofErr w:type="gramEnd"/>
-      <w:r>
-        <w:rPr>
-          <w:rFonts w:ascii="Arial" w:hAnsi="Arial" w:cs="Arial"/>
-        </w:rPr>
-        <w:t xml:space="preserve"> code for accessibility tool pa11y </w:t>
-      </w:r>
-      <w:hyperlink r:id="rId18" w:history="1">
+        <w:t xml:space="preserve">I was also responsible for the design and front end code for accessibility tool pa11y </w:t>
+      </w:r>
+      <w:hyperlink r:id="rId27" w:history="1">
         <w:r>
           <w:rPr>
             <w:rStyle w:val="Hyperlink"/>
@@ -1368,23 +1270,14 @@
         </w:rPr>
         <w:br/>
       </w:r>
-      <w:proofErr w:type="spellStart"/>
-      <w:r>
-        <w:rPr>
-          <w:rFonts w:ascii="Arial" w:hAnsi="Arial" w:cs="Arial"/>
-          <w:color w:val="262626" w:themeColor="text1" w:themeTint="D9"/>
-        </w:rPr>
-        <w:t>BraveNewTalent</w:t>
-      </w:r>
-      <w:proofErr w:type="spellEnd"/>
-      <w:r>
-        <w:rPr>
-          <w:rFonts w:ascii="Arial" w:hAnsi="Arial" w:cs="Arial"/>
-          <w:color w:val="262626" w:themeColor="text1" w:themeTint="D9"/>
-        </w:rPr>
-        <w:t xml:space="preserve"> - </w:t>
-      </w:r>
-      <w:hyperlink r:id="rId19" w:history="1">
+      <w:r>
+        <w:rPr>
+          <w:rFonts w:ascii="Arial" w:hAnsi="Arial" w:cs="Arial"/>
+          <w:color w:val="262626" w:themeColor="text1" w:themeTint="D9"/>
+        </w:rPr>
+        <w:t xml:space="preserve">BraveNewTalent - </w:t>
+      </w:r>
+      <w:hyperlink r:id="rId28" w:history="1">
         <w:r>
           <w:rPr>
             <w:rStyle w:val="Hyperlink"/>
@@ -1394,7 +1287,6 @@
           <w:t>www.bravenewtalent.com</w:t>
         </w:r>
       </w:hyperlink>
-      <w:proofErr w:type="gramStart"/>
       <w:r>
         <w:rPr>
           <w:rFonts w:ascii="Arial" w:hAnsi="Arial" w:cs="Arial"/>
@@ -1402,7 +1294,6 @@
         </w:rPr>
         <w:t xml:space="preserve">  </w:t>
       </w:r>
-      <w:proofErr w:type="gramEnd"/>
       <w:r>
         <w:rPr>
           <w:rFonts w:ascii="Arial" w:hAnsi="Arial" w:cs="Arial"/>
@@ -1430,49 +1321,7 @@
         <w:rPr>
           <w:rFonts w:ascii="Arial" w:hAnsi="Arial" w:cs="Arial"/>
         </w:rPr>
-        <w:t xml:space="preserve">HTML, </w:t>
-      </w:r>
-      <w:proofErr w:type="gramStart"/>
-      <w:r>
-        <w:rPr>
-          <w:rFonts w:ascii="Arial" w:hAnsi="Arial" w:cs="Arial"/>
-        </w:rPr>
-        <w:t>CSS(</w:t>
-      </w:r>
-      <w:proofErr w:type="gramEnd"/>
-      <w:r>
-        <w:rPr>
-          <w:rFonts w:ascii="Arial" w:hAnsi="Arial" w:cs="Arial"/>
-        </w:rPr>
-        <w:t xml:space="preserve">3) and design plus some </w:t>
-      </w:r>
-      <w:proofErr w:type="spellStart"/>
-      <w:r>
-        <w:rPr>
-          <w:rFonts w:ascii="Arial" w:hAnsi="Arial" w:cs="Arial"/>
-        </w:rPr>
-        <w:t>Javascript</w:t>
-      </w:r>
-      <w:proofErr w:type="spellEnd"/>
-      <w:r>
-        <w:rPr>
-          <w:rFonts w:ascii="Arial" w:hAnsi="Arial" w:cs="Arial"/>
-        </w:rPr>
-        <w:t xml:space="preserve"> / </w:t>
-      </w:r>
-      <w:proofErr w:type="spellStart"/>
-      <w:r>
-        <w:rPr>
-          <w:rFonts w:ascii="Arial" w:hAnsi="Arial" w:cs="Arial"/>
-        </w:rPr>
-        <w:t>jQuery</w:t>
-      </w:r>
-      <w:proofErr w:type="spellEnd"/>
-      <w:r>
-        <w:rPr>
-          <w:rFonts w:ascii="Arial" w:hAnsi="Arial" w:cs="Arial"/>
-        </w:rPr>
-        <w:t xml:space="preserve"> in a fast moving agile development environment for the BNT Talent Community Platform website.</w:t>
+        <w:t>HTML, CSS(3) and design plus some Javascript / jQuery in a fast moving agile development environment for the BNT Talent Community Platform website.</w:t>
       </w:r>
     </w:p>
     <w:p>
@@ -1566,24 +1415,9 @@
           <w:color w:val="262626" w:themeColor="text1" w:themeTint="D9"/>
         </w:rPr>
         <w:br/>
-      </w:r>
-      <w:proofErr w:type="spellStart"/>
-      <w:r>
-        <w:rPr>
-          <w:rFonts w:ascii="Arial" w:hAnsi="Arial" w:cs="Arial"/>
-          <w:color w:val="262626" w:themeColor="text1" w:themeTint="D9"/>
-        </w:rPr>
-        <w:t>Assertis</w:t>
-      </w:r>
-      <w:proofErr w:type="spellEnd"/>
-      <w:r>
-        <w:rPr>
-          <w:rFonts w:ascii="Arial" w:hAnsi="Arial" w:cs="Arial"/>
-          <w:color w:val="262626" w:themeColor="text1" w:themeTint="D9"/>
-        </w:rPr>
-        <w:t xml:space="preserve"> Ltd – </w:t>
-      </w:r>
-      <w:hyperlink r:id="rId20" w:history="1">
+        <w:t xml:space="preserve">Assertis Ltd – </w:t>
+      </w:r>
+      <w:hyperlink r:id="rId29" w:history="1">
         <w:r>
           <w:rPr>
             <w:rStyle w:val="Hyperlink"/>
@@ -1616,7 +1450,6 @@
           <w:rFonts w:ascii="Arial" w:hAnsi="Arial" w:cs="Arial"/>
         </w:rPr>
       </w:pPr>
-      <w:proofErr w:type="gramStart"/>
       <w:r>
         <w:rPr>
           <w:rFonts w:ascii="Arial" w:hAnsi="Arial" w:cs="Arial"/>
@@ -1639,23 +1472,8 @@
         <w:rPr>
           <w:rFonts w:ascii="Arial" w:hAnsi="Arial" w:cs="Arial"/>
         </w:rPr>
-        <w:t xml:space="preserve">end for the </w:t>
-      </w:r>
-      <w:proofErr w:type="spellStart"/>
-      <w:r>
-        <w:rPr>
-          <w:rFonts w:ascii="Arial" w:hAnsi="Arial" w:cs="Arial"/>
-        </w:rPr>
-        <w:t>MyTrainTicket</w:t>
-      </w:r>
-      <w:proofErr w:type="spellEnd"/>
-      <w:r>
-        <w:rPr>
-          <w:rFonts w:ascii="Arial" w:hAnsi="Arial" w:cs="Arial"/>
-        </w:rPr>
-        <w:t xml:space="preserve"> site and other white label sites for third parties including Travel Supermarket and Northern Rail.</w:t>
-      </w:r>
-      <w:proofErr w:type="gramEnd"/>
+        <w:t>end for the MyTrainTicket site and other white label sites for third parties including Travel Supermarket and Northern Rail.</w:t>
+      </w:r>
     </w:p>
     <w:p>
       <w:pPr>
@@ -1679,30 +1497,8 @@
         <w:rPr>
           <w:rFonts w:ascii="Arial" w:hAnsi="Arial" w:cs="Arial"/>
         </w:rPr>
-        <w:t xml:space="preserve">), XSLT, </w:t>
-      </w:r>
-      <w:proofErr w:type="spellStart"/>
-      <w:r>
-        <w:rPr>
-          <w:rFonts w:ascii="Arial" w:hAnsi="Arial" w:cs="Arial"/>
-        </w:rPr>
-        <w:t>Javascript</w:t>
-      </w:r>
-      <w:proofErr w:type="spellEnd"/>
-      <w:r>
-        <w:rPr>
-          <w:rFonts w:ascii="Arial" w:hAnsi="Arial" w:cs="Arial"/>
-        </w:rPr>
-        <w:t xml:space="preserve"> / </w:t>
-      </w:r>
-      <w:proofErr w:type="spellStart"/>
-      <w:r>
-        <w:rPr>
-          <w:rFonts w:ascii="Arial" w:hAnsi="Arial" w:cs="Arial"/>
-        </w:rPr>
-        <w:t>jQuery</w:t>
-      </w:r>
-      <w:proofErr w:type="spellEnd"/>
+        <w:t>), XSLT, Javascript / jQuery</w:t>
+      </w:r>
       <w:r>
         <w:rPr>
           <w:rFonts w:ascii="Arial" w:hAnsi="Arial" w:cs="Arial"/>
@@ -1726,55 +1522,13 @@
         <w:rPr>
           <w:rFonts w:ascii="Arial" w:hAnsi="Arial" w:cs="Arial"/>
         </w:rPr>
-        <w:t xml:space="preserve">r </w:t>
-      </w:r>
-      <w:proofErr w:type="spellStart"/>
-      <w:r>
-        <w:rPr>
-          <w:rFonts w:ascii="Arial" w:hAnsi="Arial" w:cs="Arial"/>
-        </w:rPr>
-        <w:t>molding</w:t>
-      </w:r>
-      <w:proofErr w:type="spellEnd"/>
-      <w:r>
-        <w:rPr>
-          <w:rFonts w:ascii="Arial" w:hAnsi="Arial" w:cs="Arial"/>
-        </w:rPr>
-        <w:t xml:space="preserve"> the strategy of </w:t>
-      </w:r>
-      <w:proofErr w:type="gramStart"/>
-      <w:r>
-        <w:rPr>
-          <w:rFonts w:ascii="Arial" w:hAnsi="Arial" w:cs="Arial"/>
-        </w:rPr>
-        <w:t xml:space="preserve">front </w:t>
-      </w:r>
-      <w:r>
-        <w:rPr>
-          <w:rFonts w:ascii="Arial" w:hAnsi="Arial" w:cs="Arial"/>
-        </w:rPr>
-        <w:t>end</w:t>
-      </w:r>
-      <w:proofErr w:type="gramEnd"/>
-      <w:r>
-        <w:rPr>
-          <w:rFonts w:ascii="Arial" w:hAnsi="Arial" w:cs="Arial"/>
-        </w:rPr>
-        <w:t xml:space="preserve"> development practices including the choice of tools, standards and methods used within </w:t>
-      </w:r>
-      <w:proofErr w:type="spellStart"/>
-      <w:r>
-        <w:rPr>
-          <w:rFonts w:ascii="Arial" w:hAnsi="Arial" w:cs="Arial"/>
-        </w:rPr>
-        <w:t>Assertis</w:t>
-      </w:r>
-      <w:proofErr w:type="spellEnd"/>
-      <w:r>
-        <w:rPr>
-          <w:rFonts w:ascii="Arial" w:hAnsi="Arial" w:cs="Arial"/>
-        </w:rPr>
-        <w:t>.</w:t>
+        <w:t xml:space="preserve">r molding the strategy of front </w:t>
+      </w:r>
+      <w:r>
+        <w:rPr>
+          <w:rFonts w:ascii="Arial" w:hAnsi="Arial" w:cs="Arial"/>
+        </w:rPr>
+        <w:t>end development practices including the choice of tools, standards and methods used within Assertis.</w:t>
       </w:r>
     </w:p>
     <w:p>
@@ -1831,24 +1585,9 @@
           <w:color w:val="262626" w:themeColor="text1" w:themeTint="D9"/>
         </w:rPr>
         <w:br/>
-      </w:r>
-      <w:proofErr w:type="spellStart"/>
-      <w:r>
-        <w:rPr>
-          <w:rFonts w:ascii="Arial" w:hAnsi="Arial" w:cs="Arial"/>
-          <w:color w:val="262626" w:themeColor="text1" w:themeTint="D9"/>
-        </w:rPr>
-        <w:t>Eonic</w:t>
-      </w:r>
-      <w:proofErr w:type="spellEnd"/>
-      <w:r>
-        <w:rPr>
-          <w:rFonts w:ascii="Arial" w:hAnsi="Arial" w:cs="Arial"/>
-          <w:color w:val="262626" w:themeColor="text1" w:themeTint="D9"/>
-        </w:rPr>
-        <w:t xml:space="preserve"> Ltd – </w:t>
-      </w:r>
-      <w:hyperlink r:id="rId21" w:history="1">
+        <w:t xml:space="preserve">Eonic Ltd – </w:t>
+      </w:r>
+      <w:hyperlink r:id="rId30" w:history="1">
         <w:r>
           <w:rPr>
             <w:rStyle w:val="Hyperlink"/>
@@ -1892,35 +1631,8 @@
         <w:rPr>
           <w:rFonts w:ascii="Arial" w:hAnsi="Arial" w:cs="Arial"/>
         </w:rPr>
-        <w:t xml:space="preserve">Responsible for developing W3C compliant websites from a layered PSD utilising XHTML, XSLT, CSS and </w:t>
-      </w:r>
-      <w:proofErr w:type="spellStart"/>
-      <w:r>
-        <w:rPr>
-          <w:rFonts w:ascii="Arial" w:hAnsi="Arial" w:cs="Arial"/>
-        </w:rPr>
-        <w:t>jQuery</w:t>
-      </w:r>
-      <w:proofErr w:type="spellEnd"/>
-      <w:r>
-        <w:rPr>
-          <w:rFonts w:ascii="Arial" w:hAnsi="Arial" w:cs="Arial"/>
-        </w:rPr>
-        <w:t xml:space="preserve"> / </w:t>
-      </w:r>
-      <w:proofErr w:type="spellStart"/>
-      <w:r>
-        <w:rPr>
-          <w:rFonts w:ascii="Arial" w:hAnsi="Arial" w:cs="Arial"/>
-        </w:rPr>
-        <w:t>Javascript</w:t>
-      </w:r>
-      <w:proofErr w:type="spellEnd"/>
-      <w:r>
-        <w:rPr>
-          <w:rFonts w:ascii="Arial" w:hAnsi="Arial" w:cs="Arial"/>
-        </w:rPr>
-        <w:t xml:space="preserve"> combined with an in-house developed CMS.</w:t>
+        <w:lastRenderedPageBreak/>
+        <w:t>Responsible for developing W3C compliant websites from a layered PSD utilising XHTML, XSLT, CSS and jQuery / Javascript combined with an in-house developed CMS.</w:t>
       </w:r>
     </w:p>
     <w:p>
@@ -1964,17 +1676,25 @@
       <w:pPr>
         <w:rPr>
           <w:rFonts w:ascii="Arial" w:hAnsi="Arial" w:cs="Arial"/>
-          <w:b/>
-          <w:color w:val="262626" w:themeColor="text1" w:themeTint="D9"/>
-        </w:rPr>
-      </w:pPr>
-      <w:r>
-        <w:rPr>
-          <w:rFonts w:ascii="Arial" w:hAnsi="Arial" w:cs="Arial"/>
-          <w:b/>
-          <w:color w:val="262626" w:themeColor="text1" w:themeTint="D9"/>
-        </w:rPr>
-        <w:lastRenderedPageBreak/>
+        </w:rPr>
+      </w:pPr>
+      <w:bookmarkStart w:id="0" w:name="_GoBack"/>
+      <w:bookmarkEnd w:id="0"/>
+    </w:p>
+    <w:p>
+      <w:pPr>
+        <w:rPr>
+          <w:rFonts w:ascii="Arial" w:hAnsi="Arial" w:cs="Arial"/>
+          <w:b/>
+          <w:color w:val="262626" w:themeColor="text1" w:themeTint="D9"/>
+        </w:rPr>
+      </w:pPr>
+      <w:r>
+        <w:rPr>
+          <w:rFonts w:ascii="Arial" w:hAnsi="Arial" w:cs="Arial"/>
+          <w:b/>
+          <w:color w:val="262626" w:themeColor="text1" w:themeTint="D9"/>
+        </w:rPr>
         <w:t>S</w:t>
       </w:r>
       <w:r>
@@ -2089,22 +1809,15 @@
         <w:rPr>
           <w:rFonts w:ascii="Arial" w:hAnsi="Arial" w:cs="Arial"/>
         </w:rPr>
-        <w:t xml:space="preserve">offering web sites to small businesses to gain experience and knowledge of XHTML, CSS and </w:t>
-      </w:r>
-      <w:proofErr w:type="spellStart"/>
-      <w:r>
-        <w:rPr>
-          <w:rFonts w:ascii="Arial" w:hAnsi="Arial" w:cs="Arial"/>
-        </w:rPr>
-        <w:t>jQuery</w:t>
-      </w:r>
-      <w:proofErr w:type="spellEnd"/>
-      <w:r>
-        <w:rPr>
-          <w:rFonts w:ascii="Arial" w:hAnsi="Arial" w:cs="Arial"/>
-        </w:rPr>
-        <w:t xml:space="preserve"> and to build a portfolio.</w:t>
-      </w:r>
+        <w:t>offering web sites to small businesses to gain experience and knowledge of XHTML, CSS and jQuery and to build a portfolio.</w:t>
+      </w:r>
+    </w:p>
+    <w:p>
+      <w:pPr>
+        <w:rPr>
+          <w:rFonts w:ascii="Arial" w:hAnsi="Arial" w:cs="Arial"/>
+        </w:rPr>
+      </w:pPr>
     </w:p>
     <w:p>
       <w:pPr>
@@ -2208,35 +1921,7 @@
         <w:rPr>
           <w:rFonts w:ascii="Arial" w:hAnsi="Arial" w:cs="Arial"/>
         </w:rPr>
-        <w:t xml:space="preserve">O </w:t>
-      </w:r>
-      <w:proofErr w:type="gramStart"/>
-      <w:r>
-        <w:rPr>
-          <w:rFonts w:ascii="Arial" w:hAnsi="Arial" w:cs="Arial"/>
-        </w:rPr>
-        <w:t>Levels :</w:t>
-      </w:r>
-      <w:proofErr w:type="gramEnd"/>
-      <w:r>
-        <w:rPr>
-          <w:rFonts w:ascii="Arial" w:hAnsi="Arial" w:cs="Arial"/>
-        </w:rPr>
-        <w:t xml:space="preserve"> English Grade B, Maths Grade B, </w:t>
-      </w:r>
-      <w:proofErr w:type="spellStart"/>
-      <w:r>
-        <w:rPr>
-          <w:rFonts w:ascii="Arial" w:hAnsi="Arial" w:cs="Arial"/>
-        </w:rPr>
-        <w:t>Engineerig</w:t>
-      </w:r>
-      <w:proofErr w:type="spellEnd"/>
-      <w:r>
-        <w:rPr>
-          <w:rFonts w:ascii="Arial" w:hAnsi="Arial" w:cs="Arial"/>
-        </w:rPr>
-        <w:t xml:space="preserve"> Drawing Grade C</w:t>
+        <w:t>O Levels : English Grade B, Maths Grade B, Engineerig Drawing Grade C</w:t>
       </w:r>
       <w:r>
         <w:rPr>
@@ -2304,21 +1989,7 @@
         <w:rPr>
           <w:rFonts w:ascii="Arial" w:hAnsi="Arial" w:cs="Arial"/>
         </w:rPr>
-        <w:t xml:space="preserve">neral to the point of </w:t>
-      </w:r>
-      <w:proofErr w:type="spellStart"/>
-      <w:r>
-        <w:rPr>
-          <w:rFonts w:ascii="Arial" w:hAnsi="Arial" w:cs="Arial"/>
-        </w:rPr>
-        <w:t>nerdiness</w:t>
-      </w:r>
-      <w:proofErr w:type="spellEnd"/>
-      <w:r>
-        <w:rPr>
-          <w:rFonts w:ascii="Arial" w:hAnsi="Arial" w:cs="Arial"/>
-        </w:rPr>
-        <w:t>.</w:t>
+        <w:t>neral to the point of nerdiness.</w:t>
       </w:r>
     </w:p>
     <w:sectPr>

</xml_diff>